<commit_message>
id participants add 00
</commit_message>
<xml_diff>
--- a/R/Follow-up/tracking_sheets/Cabo Delgado.docx
+++ b/R/Follow-up/tracking_sheets/Cabo Delgado.docx
@@ -97,19 +97,20 @@
     <w:tbl>
       <w:tblPr>
         <w:tblStyle w:val="Table"/>
-        <w:tblW w:type="pct" w:w="4999.999999999998"/>
+        <w:tblW w:type="pct" w:w="5000.0"/>
         <w:tblLook w:firstRow="1" w:lastRow="0" w:firstColumn="0" w:lastColumn="0" w:noHBand="0" w:noVBand="0" w:val="0020"/>
       </w:tblPr>
       <w:tblGrid>
-        <w:gridCol w:w="172"/>
-        <w:gridCol w:w="835"/>
-        <w:gridCol w:w="287"/>
-        <w:gridCol w:w="316"/>
-        <w:gridCol w:w="1583"/>
-        <w:gridCol w:w="1209"/>
-        <w:gridCol w:w="2822"/>
-        <w:gridCol w:w="345"/>
-        <w:gridCol w:w="345"/>
+        <w:gridCol w:w="189"/>
+        <w:gridCol w:w="783"/>
+        <w:gridCol w:w="459"/>
+        <w:gridCol w:w="270"/>
+        <w:gridCol w:w="297"/>
+        <w:gridCol w:w="1486"/>
+        <w:gridCol w:w="1135"/>
+        <w:gridCol w:w="2649"/>
+        <w:gridCol w:w="324"/>
+        <w:gridCol w:w="324"/>
       </w:tblGrid>
       <w:tr>
         <w:tc>
@@ -141,6 +142,17 @@
               <w:jc w:val="left"/>
             </w:pPr>
             <w:r>
+              <w:t xml:space="preserve">projeto</w:t>
+            </w:r>
+          </w:p>
+        </w:tc>
+        <w:tc>
+          <w:p>
+            <w:pPr>
+              <w:pStyle w:val="Compact"/>
+              <w:jc w:val="left"/>
+            </w:pPr>
+            <w:r>
               <w:t xml:space="preserve">sexo</w:t>
             </w:r>
           </w:p>
@@ -220,7 +232,7 @@
               <w:jc w:val="left"/>
             </w:pPr>
             <w:r>
-              <w:t xml:space="preserve">10101</w:t>
+              <w:t xml:space="preserve">101001</w:t>
             </w:r>
           </w:p>
         </w:tc>
@@ -232,6 +244,17 @@
             </w:pPr>
             <w:r>
               <w:t xml:space="preserve">BENEDITO AFAI</w:t>
+            </w:r>
+          </w:p>
+        </w:tc>
+        <w:tc>
+          <w:p>
+            <w:pPr>
+              <w:pStyle w:val="Compact"/>
+              <w:jc w:val="left"/>
+            </w:pPr>
+            <w:r>
+              <w:t xml:space="preserve">Sou mais Talento</w:t>
             </w:r>
           </w:p>
         </w:tc>
@@ -321,7 +344,7 @@
               <w:jc w:val="left"/>
             </w:pPr>
             <w:r>
-              <w:t xml:space="preserve">10102</w:t>
+              <w:t xml:space="preserve">101002</w:t>
             </w:r>
           </w:p>
         </w:tc>
@@ -333,6 +356,17 @@
             </w:pPr>
             <w:r>
               <w:t xml:space="preserve">ISIDORO FRANCISCO KUNJA</w:t>
+            </w:r>
+          </w:p>
+        </w:tc>
+        <w:tc>
+          <w:p>
+            <w:pPr>
+              <w:pStyle w:val="Compact"/>
+              <w:jc w:val="left"/>
+            </w:pPr>
+            <w:r>
+              <w:t xml:space="preserve">Sou mais Talento</w:t>
             </w:r>
           </w:p>
         </w:tc>
@@ -422,7 +456,7 @@
               <w:jc w:val="left"/>
             </w:pPr>
             <w:r>
-              <w:t xml:space="preserve">10103</w:t>
+              <w:t xml:space="preserve">101003</w:t>
             </w:r>
           </w:p>
         </w:tc>
@@ -434,6 +468,17 @@
             </w:pPr>
             <w:r>
               <w:t xml:space="preserve">RAMADANE RAJABO</w:t>
+            </w:r>
+          </w:p>
+        </w:tc>
+        <w:tc>
+          <w:p>
+            <w:pPr>
+              <w:pStyle w:val="Compact"/>
+              <w:jc w:val="left"/>
+            </w:pPr>
+            <w:r>
+              <w:t xml:space="preserve">Sou mais Talento</w:t>
             </w:r>
           </w:p>
         </w:tc>
@@ -523,7 +568,7 @@
               <w:jc w:val="left"/>
             </w:pPr>
             <w:r>
-              <w:t xml:space="preserve">10104</w:t>
+              <w:t xml:space="preserve">101004</w:t>
             </w:r>
           </w:p>
         </w:tc>
@@ -535,6 +580,17 @@
             </w:pPr>
             <w:r>
               <w:t xml:space="preserve">AIDA ALFA</w:t>
+            </w:r>
+          </w:p>
+        </w:tc>
+        <w:tc>
+          <w:p>
+            <w:pPr>
+              <w:pStyle w:val="Compact"/>
+              <w:jc w:val="left"/>
+            </w:pPr>
+            <w:r>
+              <w:t xml:space="preserve">Sou mais Talento</w:t>
             </w:r>
           </w:p>
         </w:tc>
@@ -624,7 +680,7 @@
               <w:jc w:val="left"/>
             </w:pPr>
             <w:r>
-              <w:t xml:space="preserve">10105</w:t>
+              <w:t xml:space="preserve">101005</w:t>
             </w:r>
           </w:p>
         </w:tc>
@@ -636,6 +692,17 @@
             </w:pPr>
             <w:r>
               <w:t xml:space="preserve">MARCELINO GRACAS DA CAROLINA</w:t>
+            </w:r>
+          </w:p>
+        </w:tc>
+        <w:tc>
+          <w:p>
+            <w:pPr>
+              <w:pStyle w:val="Compact"/>
+              <w:jc w:val="left"/>
+            </w:pPr>
+            <w:r>
+              <w:t xml:space="preserve">Sou mais Talento</w:t>
             </w:r>
           </w:p>
         </w:tc>
@@ -736,19 +803,20 @@
     <w:tbl>
       <w:tblPr>
         <w:tblStyle w:val="Table"/>
-        <w:tblW w:type="pct" w:w="5000.0"/>
+        <w:tblW w:type="pct" w:w="4999.999999999999"/>
         <w:tblLook w:firstRow="1" w:lastRow="0" w:firstColumn="0" w:lastColumn="0" w:noHBand="0" w:noVBand="0" w:val="0020"/>
       </w:tblPr>
       <w:tblGrid>
-        <w:gridCol w:w="310"/>
-        <w:gridCol w:w="1035"/>
-        <w:gridCol w:w="465"/>
-        <w:gridCol w:w="569"/>
-        <w:gridCol w:w="1294"/>
-        <w:gridCol w:w="1035"/>
-        <w:gridCol w:w="1967"/>
-        <w:gridCol w:w="621"/>
-        <w:gridCol w:w="621"/>
+        <w:gridCol w:w="324"/>
+        <w:gridCol w:w="926"/>
+        <w:gridCol w:w="787"/>
+        <w:gridCol w:w="416"/>
+        <w:gridCol w:w="509"/>
+        <w:gridCol w:w="1157"/>
+        <w:gridCol w:w="926"/>
+        <w:gridCol w:w="1760"/>
+        <w:gridCol w:w="555"/>
+        <w:gridCol w:w="555"/>
       </w:tblGrid>
       <w:tr>
         <w:tc>
@@ -780,6 +848,17 @@
               <w:jc w:val="left"/>
             </w:pPr>
             <w:r>
+              <w:t xml:space="preserve">projeto</w:t>
+            </w:r>
+          </w:p>
+        </w:tc>
+        <w:tc>
+          <w:p>
+            <w:pPr>
+              <w:pStyle w:val="Compact"/>
+              <w:jc w:val="left"/>
+            </w:pPr>
+            <w:r>
               <w:t xml:space="preserve">sexo</w:t>
             </w:r>
           </w:p>
@@ -859,7 +938,7 @@
               <w:jc w:val="left"/>
             </w:pPr>
             <w:r>
-              <w:t xml:space="preserve">10106</w:t>
+              <w:t xml:space="preserve">101006</w:t>
             </w:r>
           </w:p>
         </w:tc>
@@ -871,6 +950,17 @@
             </w:pPr>
             <w:r>
               <w:t xml:space="preserve">NATERCIA DIAMANTINO</w:t>
+            </w:r>
+          </w:p>
+        </w:tc>
+        <w:tc>
+          <w:p>
+            <w:pPr>
+              <w:pStyle w:val="Compact"/>
+              <w:jc w:val="left"/>
+            </w:pPr>
+            <w:r>
+              <w:t xml:space="preserve">Sou mais Talento</w:t>
             </w:r>
           </w:p>
         </w:tc>
@@ -975,15 +1065,16 @@
         <w:tblLook w:firstRow="1" w:lastRow="0" w:firstColumn="0" w:lastColumn="0" w:noHBand="0" w:noVBand="0" w:val="0020"/>
       </w:tblPr>
       <w:tblGrid>
-        <w:gridCol w:w="148"/>
-        <w:gridCol w:w="618"/>
-        <w:gridCol w:w="247"/>
-        <w:gridCol w:w="272"/>
-        <w:gridCol w:w="643"/>
-        <w:gridCol w:w="2970"/>
-        <w:gridCol w:w="2425"/>
-        <w:gridCol w:w="297"/>
-        <w:gridCol w:w="297"/>
+        <w:gridCol w:w="164"/>
+        <w:gridCol w:w="585"/>
+        <w:gridCol w:w="398"/>
+        <w:gridCol w:w="234"/>
+        <w:gridCol w:w="257"/>
+        <w:gridCol w:w="609"/>
+        <w:gridCol w:w="2811"/>
+        <w:gridCol w:w="2296"/>
+        <w:gridCol w:w="281"/>
+        <w:gridCol w:w="281"/>
       </w:tblGrid>
       <w:tr>
         <w:tc>
@@ -1015,6 +1106,17 @@
               <w:jc w:val="left"/>
             </w:pPr>
             <w:r>
+              <w:t xml:space="preserve">projeto</w:t>
+            </w:r>
+          </w:p>
+        </w:tc>
+        <w:tc>
+          <w:p>
+            <w:pPr>
+              <w:pStyle w:val="Compact"/>
+              <w:jc w:val="left"/>
+            </w:pPr>
+            <w:r>
               <w:t xml:space="preserve">sexo</w:t>
             </w:r>
           </w:p>
@@ -1094,7 +1196,7 @@
               <w:jc w:val="left"/>
             </w:pPr>
             <w:r>
-              <w:t xml:space="preserve">10107</w:t>
+              <w:t xml:space="preserve">101007</w:t>
             </w:r>
           </w:p>
         </w:tc>
@@ -1106,6 +1208,17 @@
             </w:pPr>
             <w:r>
               <w:t xml:space="preserve">FATIMA MATIAS</w:t>
+            </w:r>
+          </w:p>
+        </w:tc>
+        <w:tc>
+          <w:p>
+            <w:pPr>
+              <w:pStyle w:val="Compact"/>
+              <w:jc w:val="left"/>
+            </w:pPr>
+            <w:r>
+              <w:t xml:space="preserve">Sou mais Talento</w:t>
             </w:r>
           </w:p>
         </w:tc>
@@ -1195,7 +1308,7 @@
               <w:jc w:val="left"/>
             </w:pPr>
             <w:r>
-              <w:t xml:space="preserve">10108</w:t>
+              <w:t xml:space="preserve">101008</w:t>
             </w:r>
           </w:p>
         </w:tc>
@@ -1207,6 +1320,17 @@
             </w:pPr>
             <w:r>
               <w:t xml:space="preserve">LIZETE MANUEL ALI</w:t>
+            </w:r>
+          </w:p>
+        </w:tc>
+        <w:tc>
+          <w:p>
+            <w:pPr>
+              <w:pStyle w:val="Compact"/>
+              <w:jc w:val="left"/>
+            </w:pPr>
+            <w:r>
+              <w:t xml:space="preserve">Sou mais Talento</w:t>
             </w:r>
           </w:p>
         </w:tc>
@@ -1296,7 +1420,7 @@
               <w:jc w:val="left"/>
             </w:pPr>
             <w:r>
-              <w:t xml:space="preserve">10109</w:t>
+              <w:t xml:space="preserve">101009</w:t>
             </w:r>
           </w:p>
         </w:tc>
@@ -1308,6 +1432,17 @@
             </w:pPr>
             <w:r>
               <w:t xml:space="preserve">NACIR SELEMANE SUATI</w:t>
+            </w:r>
+          </w:p>
+        </w:tc>
+        <w:tc>
+          <w:p>
+            <w:pPr>
+              <w:pStyle w:val="Compact"/>
+              <w:jc w:val="left"/>
+            </w:pPr>
+            <w:r>
+              <w:t xml:space="preserve">Sou mais Talento</w:t>
             </w:r>
           </w:p>
         </w:tc>
@@ -1397,7 +1532,7 @@
               <w:jc w:val="left"/>
             </w:pPr>
             <w:r>
-              <w:t xml:space="preserve">10110</w:t>
+              <w:t xml:space="preserve">101010</w:t>
             </w:r>
           </w:p>
         </w:tc>
@@ -1409,6 +1544,17 @@
             </w:pPr>
             <w:r>
               <w:t xml:space="preserve">TARIGE NIPATO</w:t>
+            </w:r>
+          </w:p>
+        </w:tc>
+        <w:tc>
+          <w:p>
+            <w:pPr>
+              <w:pStyle w:val="Compact"/>
+              <w:jc w:val="left"/>
+            </w:pPr>
+            <w:r>
+              <w:t xml:space="preserve">Sou mais Talento</w:t>
             </w:r>
           </w:p>
         </w:tc>
@@ -1498,7 +1644,7 @@
               <w:jc w:val="left"/>
             </w:pPr>
             <w:r>
-              <w:t xml:space="preserve">10111</w:t>
+              <w:t xml:space="preserve">101011</w:t>
             </w:r>
           </w:p>
         </w:tc>
@@ -1510,6 +1656,17 @@
             </w:pPr>
             <w:r>
               <w:t xml:space="preserve">VICTORINO CARLOS ARNANCA</w:t>
+            </w:r>
+          </w:p>
+        </w:tc>
+        <w:tc>
+          <w:p>
+            <w:pPr>
+              <w:pStyle w:val="Compact"/>
+              <w:jc w:val="left"/>
+            </w:pPr>
+            <w:r>
+              <w:t xml:space="preserve">Sou mais Talento</w:t>
             </w:r>
           </w:p>
         </w:tc>
@@ -1599,7 +1756,7 @@
               <w:jc w:val="left"/>
             </w:pPr>
             <w:r>
-              <w:t xml:space="preserve">10112</w:t>
+              <w:t xml:space="preserve">101012</w:t>
             </w:r>
           </w:p>
         </w:tc>
@@ -1611,6 +1768,17 @@
             </w:pPr>
             <w:r>
               <w:t xml:space="preserve">ZAINABA ALFREDO MOMADE</w:t>
+            </w:r>
+          </w:p>
+        </w:tc>
+        <w:tc>
+          <w:p>
+            <w:pPr>
+              <w:pStyle w:val="Compact"/>
+              <w:jc w:val="left"/>
+            </w:pPr>
+            <w:r>
+              <w:t xml:space="preserve">Sou mais Talento</w:t>
             </w:r>
           </w:p>
         </w:tc>
@@ -1700,7 +1868,7 @@
               <w:jc w:val="left"/>
             </w:pPr>
             <w:r>
-              <w:t xml:space="preserve">10113</w:t>
+              <w:t xml:space="preserve">101013</w:t>
             </w:r>
           </w:p>
         </w:tc>
@@ -1712,6 +1880,17 @@
             </w:pPr>
             <w:r>
               <w:t xml:space="preserve">ALEXANDRE FRANCISCO JOAO</w:t>
+            </w:r>
+          </w:p>
+        </w:tc>
+        <w:tc>
+          <w:p>
+            <w:pPr>
+              <w:pStyle w:val="Compact"/>
+              <w:jc w:val="left"/>
+            </w:pPr>
+            <w:r>
+              <w:t xml:space="preserve">Sou mais Talento</w:t>
             </w:r>
           </w:p>
         </w:tc>
@@ -1801,7 +1980,7 @@
               <w:jc w:val="left"/>
             </w:pPr>
             <w:r>
-              <w:t xml:space="preserve">10114</w:t>
+              <w:t xml:space="preserve">101014</w:t>
             </w:r>
           </w:p>
         </w:tc>
@@ -1813,6 +1992,17 @@
             </w:pPr>
             <w:r>
               <w:t xml:space="preserve">LUCIA FERNANDO</w:t>
+            </w:r>
+          </w:p>
+        </w:tc>
+        <w:tc>
+          <w:p>
+            <w:pPr>
+              <w:pStyle w:val="Compact"/>
+              <w:jc w:val="left"/>
+            </w:pPr>
+            <w:r>
+              <w:t xml:space="preserve">Sou mais Talento</w:t>
             </w:r>
           </w:p>
         </w:tc>
@@ -1917,15 +2107,16 @@
         <w:tblLook w:firstRow="1" w:lastRow="0" w:firstColumn="0" w:lastColumn="0" w:noHBand="0" w:noVBand="0" w:val="0020"/>
       </w:tblPr>
       <w:tblGrid>
-        <w:gridCol w:w="291"/>
-        <w:gridCol w:w="1117"/>
-        <w:gridCol w:w="485"/>
-        <w:gridCol w:w="534"/>
-        <w:gridCol w:w="971"/>
-        <w:gridCol w:w="1992"/>
-        <w:gridCol w:w="1360"/>
-        <w:gridCol w:w="583"/>
-        <w:gridCol w:w="583"/>
+        <w:gridCol w:w="306"/>
+        <w:gridCol w:w="1006"/>
+        <w:gridCol w:w="743"/>
+        <w:gridCol w:w="437"/>
+        <w:gridCol w:w="481"/>
+        <w:gridCol w:w="875"/>
+        <w:gridCol w:w="1794"/>
+        <w:gridCol w:w="1225"/>
+        <w:gridCol w:w="525"/>
+        <w:gridCol w:w="525"/>
       </w:tblGrid>
       <w:tr>
         <w:tc>
@@ -1957,6 +2148,17 @@
               <w:jc w:val="left"/>
             </w:pPr>
             <w:r>
+              <w:t xml:space="preserve">projeto</w:t>
+            </w:r>
+          </w:p>
+        </w:tc>
+        <w:tc>
+          <w:p>
+            <w:pPr>
+              <w:pStyle w:val="Compact"/>
+              <w:jc w:val="left"/>
+            </w:pPr>
+            <w:r>
               <w:t xml:space="preserve">sexo</w:t>
             </w:r>
           </w:p>
@@ -2036,7 +2238,7 @@
               <w:jc w:val="left"/>
             </w:pPr>
             <w:r>
-              <w:t xml:space="preserve">10115</w:t>
+              <w:t xml:space="preserve">101015</w:t>
             </w:r>
           </w:p>
         </w:tc>
@@ -2048,6 +2250,17 @@
             </w:pPr>
             <w:r>
               <w:t xml:space="preserve">HELENA ALFREDO MACANZA</w:t>
+            </w:r>
+          </w:p>
+        </w:tc>
+        <w:tc>
+          <w:p>
+            <w:pPr>
+              <w:pStyle w:val="Compact"/>
+              <w:jc w:val="left"/>
+            </w:pPr>
+            <w:r>
+              <w:t xml:space="preserve">Assistente</w:t>
             </w:r>
           </w:p>
         </w:tc>
@@ -2121,7 +2334,7 @@
               <w:jc w:val="left"/>
             </w:pPr>
             <w:r>
-              <w:t xml:space="preserve">10116</w:t>
+              <w:t xml:space="preserve">101016</w:t>
             </w:r>
           </w:p>
         </w:tc>
@@ -2133,6 +2346,17 @@
             </w:pPr>
             <w:r>
               <w:t xml:space="preserve">JACINTO JOAO ALBINO</w:t>
+            </w:r>
+          </w:p>
+        </w:tc>
+        <w:tc>
+          <w:p>
+            <w:pPr>
+              <w:pStyle w:val="Compact"/>
+              <w:jc w:val="left"/>
+            </w:pPr>
+            <w:r>
+              <w:t xml:space="preserve">Sou mais Talento</w:t>
             </w:r>
           </w:p>
         </w:tc>
@@ -2222,7 +2446,7 @@
               <w:jc w:val="left"/>
             </w:pPr>
             <w:r>
-              <w:t xml:space="preserve">10117</w:t>
+              <w:t xml:space="preserve">101017</w:t>
             </w:r>
           </w:p>
         </w:tc>
@@ -2234,6 +2458,17 @@
             </w:pPr>
             <w:r>
               <w:t xml:space="preserve">SUSANA SAVIANA ALTINO</w:t>
+            </w:r>
+          </w:p>
+        </w:tc>
+        <w:tc>
+          <w:p>
+            <w:pPr>
+              <w:pStyle w:val="Compact"/>
+              <w:jc w:val="left"/>
+            </w:pPr>
+            <w:r>
+              <w:t xml:space="preserve">Sou mais Talento</w:t>
             </w:r>
           </w:p>
         </w:tc>
@@ -2338,15 +2573,16 @@
         <w:tblLook w:firstRow="1" w:lastRow="0" w:firstColumn="0" w:lastColumn="0" w:noHBand="0" w:noVBand="0" w:val="0020"/>
       </w:tblPr>
       <w:tblGrid>
-        <w:gridCol w:w="297"/>
-        <w:gridCol w:w="1089"/>
-        <w:gridCol w:w="445"/>
-        <w:gridCol w:w="544"/>
-        <w:gridCol w:w="693"/>
-        <w:gridCol w:w="1881"/>
-        <w:gridCol w:w="1782"/>
-        <w:gridCol w:w="594"/>
-        <w:gridCol w:w="594"/>
+        <w:gridCol w:w="311"/>
+        <w:gridCol w:w="978"/>
+        <w:gridCol w:w="756"/>
+        <w:gridCol w:w="400"/>
+        <w:gridCol w:w="489"/>
+        <w:gridCol w:w="622"/>
+        <w:gridCol w:w="1690"/>
+        <w:gridCol w:w="1601"/>
+        <w:gridCol w:w="533"/>
+        <w:gridCol w:w="533"/>
       </w:tblGrid>
       <w:tr>
         <w:tc>
@@ -2378,6 +2614,17 @@
               <w:jc w:val="left"/>
             </w:pPr>
             <w:r>
+              <w:t xml:space="preserve">projeto</w:t>
+            </w:r>
+          </w:p>
+        </w:tc>
+        <w:tc>
+          <w:p>
+            <w:pPr>
+              <w:pStyle w:val="Compact"/>
+              <w:jc w:val="left"/>
+            </w:pPr>
+            <w:r>
               <w:t xml:space="preserve">sexo</w:t>
             </w:r>
           </w:p>
@@ -2457,7 +2704,7 @@
               <w:jc w:val="left"/>
             </w:pPr>
             <w:r>
-              <w:t xml:space="preserve">10118</w:t>
+              <w:t xml:space="preserve">101018</w:t>
             </w:r>
           </w:p>
         </w:tc>
@@ -2469,6 +2716,17 @@
             </w:pPr>
             <w:r>
               <w:t xml:space="preserve">RUFINA ISSUFO</w:t>
+            </w:r>
+          </w:p>
+        </w:tc>
+        <w:tc>
+          <w:p>
+            <w:pPr>
+              <w:pStyle w:val="Compact"/>
+              <w:jc w:val="left"/>
+            </w:pPr>
+            <w:r>
+              <w:t xml:space="preserve">Sou mais Talento</w:t>
             </w:r>
           </w:p>
         </w:tc>
@@ -2558,7 +2816,7 @@
               <w:jc w:val="left"/>
             </w:pPr>
             <w:r>
-              <w:t xml:space="preserve">10119</w:t>
+              <w:t xml:space="preserve">101019</w:t>
             </w:r>
           </w:p>
         </w:tc>
@@ -2570,6 +2828,17 @@
             </w:pPr>
             <w:r>
               <w:t xml:space="preserve">ZILA TARAZIO</w:t>
+            </w:r>
+          </w:p>
+        </w:tc>
+        <w:tc>
+          <w:p>
+            <w:pPr>
+              <w:pStyle w:val="Compact"/>
+              <w:jc w:val="left"/>
+            </w:pPr>
+            <w:r>
+              <w:t xml:space="preserve">Sou mais Talento</w:t>
             </w:r>
           </w:p>
         </w:tc>
@@ -2659,7 +2928,7 @@
               <w:jc w:val="left"/>
             </w:pPr>
             <w:r>
-              <w:t xml:space="preserve">10120</w:t>
+              <w:t xml:space="preserve">101020</w:t>
             </w:r>
           </w:p>
         </w:tc>
@@ -2671,6 +2940,17 @@
             </w:pPr>
             <w:r>
               <w:t xml:space="preserve">YAIYIA ALBERTO PARARA</w:t>
+            </w:r>
+          </w:p>
+        </w:tc>
+        <w:tc>
+          <w:p>
+            <w:pPr>
+              <w:pStyle w:val="Compact"/>
+              <w:jc w:val="left"/>
+            </w:pPr>
+            <w:r>
+              <w:t xml:space="preserve">Sou mais Talento</w:t>
             </w:r>
           </w:p>
         </w:tc>
@@ -2771,19 +3051,20 @@
     <w:tbl>
       <w:tblPr>
         <w:tblStyle w:val="Table"/>
-        <w:tblW w:type="pct" w:w="4999.999999999999"/>
+        <w:tblW w:type="pct" w:w="5000.0"/>
         <w:tblLook w:firstRow="1" w:lastRow="0" w:firstColumn="0" w:lastColumn="0" w:noHBand="0" w:noVBand="0" w:val="0020"/>
       </w:tblPr>
       <w:tblGrid>
-        <w:gridCol w:w="182"/>
-        <w:gridCol w:w="667"/>
-        <w:gridCol w:w="303"/>
-        <w:gridCol w:w="333"/>
-        <w:gridCol w:w="880"/>
-        <w:gridCol w:w="2397"/>
-        <w:gridCol w:w="2427"/>
-        <w:gridCol w:w="364"/>
-        <w:gridCol w:w="364"/>
+        <w:gridCol w:w="198"/>
+        <w:gridCol w:w="624"/>
+        <w:gridCol w:w="482"/>
+        <w:gridCol w:w="283"/>
+        <w:gridCol w:w="312"/>
+        <w:gridCol w:w="823"/>
+        <w:gridCol w:w="2242"/>
+        <w:gridCol w:w="2270"/>
+        <w:gridCol w:w="340"/>
+        <w:gridCol w:w="340"/>
       </w:tblGrid>
       <w:tr>
         <w:tc>
@@ -2815,6 +3096,17 @@
               <w:jc w:val="left"/>
             </w:pPr>
             <w:r>
+              <w:t xml:space="preserve">projeto</w:t>
+            </w:r>
+          </w:p>
+        </w:tc>
+        <w:tc>
+          <w:p>
+            <w:pPr>
+              <w:pStyle w:val="Compact"/>
+              <w:jc w:val="left"/>
+            </w:pPr>
+            <w:r>
               <w:t xml:space="preserve">sexo</w:t>
             </w:r>
           </w:p>
@@ -2894,7 +3186,7 @@
               <w:jc w:val="left"/>
             </w:pPr>
             <w:r>
-              <w:t xml:space="preserve">10121</w:t>
+              <w:t xml:space="preserve">101021</w:t>
             </w:r>
           </w:p>
         </w:tc>
@@ -2906,6 +3198,17 @@
             </w:pPr>
             <w:r>
               <w:t xml:space="preserve">AMISSE NOVI NATEHE</w:t>
+            </w:r>
+          </w:p>
+        </w:tc>
+        <w:tc>
+          <w:p>
+            <w:pPr>
+              <w:pStyle w:val="Compact"/>
+              <w:jc w:val="left"/>
+            </w:pPr>
+            <w:r>
+              <w:t xml:space="preserve">Sou mais Talento</w:t>
             </w:r>
           </w:p>
         </w:tc>
@@ -2995,7 +3298,7 @@
               <w:jc w:val="left"/>
             </w:pPr>
             <w:r>
-              <w:t xml:space="preserve">10122</w:t>
+              <w:t xml:space="preserve">101022</w:t>
             </w:r>
           </w:p>
         </w:tc>
@@ -3007,6 +3310,17 @@
             </w:pPr>
             <w:r>
               <w:t xml:space="preserve">ESTOFINA NOVI NATEHE</w:t>
+            </w:r>
+          </w:p>
+        </w:tc>
+        <w:tc>
+          <w:p>
+            <w:pPr>
+              <w:pStyle w:val="Compact"/>
+              <w:jc w:val="left"/>
+            </w:pPr>
+            <w:r>
+              <w:t xml:space="preserve">Sou mais Talento</w:t>
             </w:r>
           </w:p>
         </w:tc>
@@ -3096,7 +3410,7 @@
               <w:jc w:val="left"/>
             </w:pPr>
             <w:r>
-              <w:t xml:space="preserve">10123</w:t>
+              <w:t xml:space="preserve">101023</w:t>
             </w:r>
           </w:p>
         </w:tc>
@@ -3108,6 +3422,17 @@
             </w:pPr>
             <w:r>
               <w:t xml:space="preserve">TITO MANUEL BRITO</w:t>
+            </w:r>
+          </w:p>
+        </w:tc>
+        <w:tc>
+          <w:p>
+            <w:pPr>
+              <w:pStyle w:val="Compact"/>
+              <w:jc w:val="left"/>
+            </w:pPr>
+            <w:r>
+              <w:t xml:space="preserve">Sou mais Talento</w:t>
             </w:r>
           </w:p>
         </w:tc>
@@ -3197,7 +3522,7 @@
               <w:jc w:val="left"/>
             </w:pPr>
             <w:r>
-              <w:t xml:space="preserve">10124</w:t>
+              <w:t xml:space="preserve">101024</w:t>
             </w:r>
           </w:p>
         </w:tc>
@@ -3209,6 +3534,17 @@
             </w:pPr>
             <w:r>
               <w:t xml:space="preserve">ADELA AGOSTINHO ANDRE</w:t>
+            </w:r>
+          </w:p>
+        </w:tc>
+        <w:tc>
+          <w:p>
+            <w:pPr>
+              <w:pStyle w:val="Compact"/>
+              <w:jc w:val="left"/>
+            </w:pPr>
+            <w:r>
+              <w:t xml:space="preserve">Sou mais Talento</w:t>
             </w:r>
           </w:p>
         </w:tc>
@@ -3298,7 +3634,7 @@
               <w:jc w:val="left"/>
             </w:pPr>
             <w:r>
-              <w:t xml:space="preserve">10125</w:t>
+              <w:t xml:space="preserve">101025</w:t>
             </w:r>
           </w:p>
         </w:tc>
@@ -3310,6 +3646,17 @@
             </w:pPr>
             <w:r>
               <w:t xml:space="preserve">OLGA JOSE CORNELIO</w:t>
+            </w:r>
+          </w:p>
+        </w:tc>
+        <w:tc>
+          <w:p>
+            <w:pPr>
+              <w:pStyle w:val="Compact"/>
+              <w:jc w:val="left"/>
+            </w:pPr>
+            <w:r>
+              <w:t xml:space="preserve">Sou mais Talento</w:t>
             </w:r>
           </w:p>
         </w:tc>
@@ -3399,7 +3746,7 @@
               <w:jc w:val="left"/>
             </w:pPr>
             <w:r>
-              <w:t xml:space="preserve">10126</w:t>
+              <w:t xml:space="preserve">101026</w:t>
             </w:r>
           </w:p>
         </w:tc>
@@ -3411,6 +3758,17 @@
             </w:pPr>
             <w:r>
               <w:t xml:space="preserve">ALEXANDRE ABEL UBISSE</w:t>
+            </w:r>
+          </w:p>
+        </w:tc>
+        <w:tc>
+          <w:p>
+            <w:pPr>
+              <w:pStyle w:val="Compact"/>
+              <w:jc w:val="left"/>
+            </w:pPr>
+            <w:r>
+              <w:t xml:space="preserve">Sou mais Talento</w:t>
             </w:r>
           </w:p>
         </w:tc>
@@ -3515,15 +3873,16 @@
         <w:tblLook w:firstRow="1" w:lastRow="0" w:firstColumn="0" w:lastColumn="0" w:noHBand="0" w:noVBand="0" w:val="0020"/>
       </w:tblPr>
       <w:tblGrid>
-        <w:gridCol w:w="251"/>
-        <w:gridCol w:w="586"/>
-        <w:gridCol w:w="377"/>
-        <w:gridCol w:w="460"/>
-        <w:gridCol w:w="377"/>
-        <w:gridCol w:w="1801"/>
-        <w:gridCol w:w="3059"/>
-        <w:gridCol w:w="502"/>
-        <w:gridCol w:w="502"/>
+        <w:gridCol w:w="267"/>
+        <w:gridCol w:w="535"/>
+        <w:gridCol w:w="650"/>
+        <w:gridCol w:w="344"/>
+        <w:gridCol w:w="420"/>
+        <w:gridCol w:w="344"/>
+        <w:gridCol w:w="1645"/>
+        <w:gridCol w:w="2793"/>
+        <w:gridCol w:w="459"/>
+        <w:gridCol w:w="459"/>
       </w:tblGrid>
       <w:tr>
         <w:tc>
@@ -3555,6 +3914,17 @@
               <w:jc w:val="left"/>
             </w:pPr>
             <w:r>
+              <w:t xml:space="preserve">projeto</w:t>
+            </w:r>
+          </w:p>
+        </w:tc>
+        <w:tc>
+          <w:p>
+            <w:pPr>
+              <w:pStyle w:val="Compact"/>
+              <w:jc w:val="left"/>
+            </w:pPr>
+            <w:r>
               <w:t xml:space="preserve">sexo</w:t>
             </w:r>
           </w:p>
@@ -3634,7 +4004,7 @@
               <w:jc w:val="left"/>
             </w:pPr>
             <w:r>
-              <w:t xml:space="preserve">10127</w:t>
+              <w:t xml:space="preserve">101027</w:t>
             </w:r>
           </w:p>
         </w:tc>
@@ -3646,6 +4016,17 @@
             </w:pPr>
             <w:r>
               <w:t xml:space="preserve">JUDITE BILALE</w:t>
+            </w:r>
+          </w:p>
+        </w:tc>
+        <w:tc>
+          <w:p>
+            <w:pPr>
+              <w:pStyle w:val="Compact"/>
+              <w:jc w:val="left"/>
+            </w:pPr>
+            <w:r>
+              <w:t xml:space="preserve">Sou mais Talento</w:t>
             </w:r>
           </w:p>
         </w:tc>
@@ -3730,19 +4111,20 @@
     <w:tbl>
       <w:tblPr>
         <w:tblStyle w:val="Table"/>
-        <w:tblW w:type="pct" w:w="5000.0"/>
+        <w:tblW w:type="pct" w:w="4999.999999999999"/>
         <w:tblLook w:firstRow="1" w:lastRow="0" w:firstColumn="0" w:lastColumn="0" w:noHBand="0" w:noVBand="0" w:val="0020"/>
       </w:tblPr>
       <w:tblGrid>
-        <w:gridCol w:w="291"/>
-        <w:gridCol w:w="1360"/>
-        <w:gridCol w:w="485"/>
-        <w:gridCol w:w="826"/>
+        <w:gridCol w:w="306"/>
+        <w:gridCol w:w="1225"/>
+        <w:gridCol w:w="743"/>
         <w:gridCol w:w="437"/>
-        <w:gridCol w:w="2526"/>
-        <w:gridCol w:w="923"/>
-        <w:gridCol w:w="583"/>
-        <w:gridCol w:w="485"/>
+        <w:gridCol w:w="743"/>
+        <w:gridCol w:w="393"/>
+        <w:gridCol w:w="2275"/>
+        <w:gridCol w:w="831"/>
+        <w:gridCol w:w="525"/>
+        <w:gridCol w:w="437"/>
       </w:tblGrid>
       <w:tr>
         <w:tc>
@@ -3774,6 +4156,17 @@
               <w:jc w:val="left"/>
             </w:pPr>
             <w:r>
+              <w:t xml:space="preserve">projeto</w:t>
+            </w:r>
+          </w:p>
+        </w:tc>
+        <w:tc>
+          <w:p>
+            <w:pPr>
+              <w:pStyle w:val="Compact"/>
+              <w:jc w:val="left"/>
+            </w:pPr>
+            <w:r>
               <w:t xml:space="preserve">sexo</w:t>
             </w:r>
           </w:p>
@@ -3853,7 +4246,7 @@
               <w:jc w:val="left"/>
             </w:pPr>
             <w:r>
-              <w:t xml:space="preserve">10128</w:t>
+              <w:t xml:space="preserve">101028</w:t>
             </w:r>
           </w:p>
         </w:tc>
@@ -3865,6 +4258,17 @@
             </w:pPr>
             <w:r>
               <w:t xml:space="preserve">GILVAN JAIME DINIS DAVISSON</w:t>
+            </w:r>
+          </w:p>
+        </w:tc>
+        <w:tc>
+          <w:p>
+            <w:pPr>
+              <w:pStyle w:val="Compact"/>
+              <w:jc w:val="left"/>
+            </w:pPr>
+            <w:r>
+              <w:t xml:space="preserve">Sou mais Talento</w:t>
             </w:r>
           </w:p>
         </w:tc>
@@ -3965,19 +4369,20 @@
     <w:tbl>
       <w:tblPr>
         <w:tblStyle w:val="Table"/>
-        <w:tblW w:type="pct" w:w="4999.999999999999"/>
+        <w:tblW w:type="pct" w:w="5000.0"/>
         <w:tblLook w:firstRow="1" w:lastRow="0" w:firstColumn="0" w:lastColumn="0" w:noHBand="0" w:noVBand="0" w:val="0020"/>
       </w:tblPr>
       <w:tblGrid>
-        <w:gridCol w:w="258"/>
-        <w:gridCol w:w="1119"/>
-        <w:gridCol w:w="430"/>
-        <w:gridCol w:w="473"/>
-        <w:gridCol w:w="645"/>
-        <w:gridCol w:w="1764"/>
-        <w:gridCol w:w="2195"/>
-        <w:gridCol w:w="516"/>
-        <w:gridCol w:w="516"/>
+        <w:gridCol w:w="274"/>
+        <w:gridCol w:w="1019"/>
+        <w:gridCol w:w="666"/>
+        <w:gridCol w:w="392"/>
+        <w:gridCol w:w="431"/>
+        <w:gridCol w:w="588"/>
+        <w:gridCol w:w="1607"/>
+        <w:gridCol w:w="1999"/>
+        <w:gridCol w:w="470"/>
+        <w:gridCol w:w="470"/>
       </w:tblGrid>
       <w:tr>
         <w:tc>
@@ -4009,6 +4414,17 @@
               <w:jc w:val="left"/>
             </w:pPr>
             <w:r>
+              <w:t xml:space="preserve">projeto</w:t>
+            </w:r>
+          </w:p>
+        </w:tc>
+        <w:tc>
+          <w:p>
+            <w:pPr>
+              <w:pStyle w:val="Compact"/>
+              <w:jc w:val="left"/>
+            </w:pPr>
+            <w:r>
               <w:t xml:space="preserve">sexo</w:t>
             </w:r>
           </w:p>
@@ -4088,7 +4504,7 @@
               <w:jc w:val="left"/>
             </w:pPr>
             <w:r>
-              <w:t xml:space="preserve">10129</w:t>
+              <w:t xml:space="preserve">101029</w:t>
             </w:r>
           </w:p>
         </w:tc>
@@ -4100,6 +4516,17 @@
             </w:pPr>
             <w:r>
               <w:t xml:space="preserve">YASSINE LATIFO GIMO</w:t>
+            </w:r>
+          </w:p>
+        </w:tc>
+        <w:tc>
+          <w:p>
+            <w:pPr>
+              <w:pStyle w:val="Compact"/>
+              <w:jc w:val="left"/>
+            </w:pPr>
+            <w:r>
+              <w:t xml:space="preserve">Sou mais Talento</w:t>
             </w:r>
           </w:p>
         </w:tc>
@@ -4189,7 +4616,7 @@
               <w:jc w:val="left"/>
             </w:pPr>
             <w:r>
-              <w:t xml:space="preserve">10130</w:t>
+              <w:t xml:space="preserve">101030</w:t>
             </w:r>
           </w:p>
         </w:tc>
@@ -4201,6 +4628,17 @@
             </w:pPr>
             <w:r>
               <w:t xml:space="preserve">ELCIDIO DOUGLAS</w:t>
+            </w:r>
+          </w:p>
+        </w:tc>
+        <w:tc>
+          <w:p>
+            <w:pPr>
+              <w:pStyle w:val="Compact"/>
+              <w:jc w:val="left"/>
+            </w:pPr>
+            <w:r>
+              <w:t xml:space="preserve">Sou mais Talento</w:t>
             </w:r>
           </w:p>
         </w:tc>
@@ -4282,7 +4720,7 @@
               <w:jc w:val="left"/>
             </w:pPr>
             <w:r>
-              <w:t xml:space="preserve">10131</w:t>
+              <w:t xml:space="preserve">101031</w:t>
             </w:r>
           </w:p>
         </w:tc>
@@ -4294,6 +4732,17 @@
             </w:pPr>
             <w:r>
               <w:t xml:space="preserve">TOMAS ASSANTE</w:t>
+            </w:r>
+          </w:p>
+        </w:tc>
+        <w:tc>
+          <w:p>
+            <w:pPr>
+              <w:pStyle w:val="Compact"/>
+              <w:jc w:val="left"/>
+            </w:pPr>
+            <w:r>
+              <w:t xml:space="preserve">Sou mais Talento</w:t>
             </w:r>
           </w:p>
         </w:tc>
@@ -4383,7 +4832,7 @@
               <w:jc w:val="left"/>
             </w:pPr>
             <w:r>
-              <w:t xml:space="preserve">10132</w:t>
+              <w:t xml:space="preserve">101032</w:t>
             </w:r>
           </w:p>
         </w:tc>
@@ -4395,6 +4844,17 @@
             </w:pPr>
             <w:r>
               <w:t xml:space="preserve">ELSA MARIA DA GRACA PAULO</w:t>
+            </w:r>
+          </w:p>
+        </w:tc>
+        <w:tc>
+          <w:p>
+            <w:pPr>
+              <w:pStyle w:val="Compact"/>
+              <w:jc w:val="left"/>
+            </w:pPr>
+            <w:r>
+              <w:t xml:space="preserve">Sou mais Talento</w:t>
             </w:r>
           </w:p>
         </w:tc>
@@ -4484,7 +4944,7 @@
               <w:jc w:val="left"/>
             </w:pPr>
             <w:r>
-              <w:t xml:space="preserve">10133</w:t>
+              <w:t xml:space="preserve">101033</w:t>
             </w:r>
           </w:p>
         </w:tc>
@@ -4496,6 +4956,17 @@
             </w:pPr>
             <w:r>
               <w:t xml:space="preserve">JOSEFINA DOMINGOS</w:t>
+            </w:r>
+          </w:p>
+        </w:tc>
+        <w:tc>
+          <w:p>
+            <w:pPr>
+              <w:pStyle w:val="Compact"/>
+              <w:jc w:val="left"/>
+            </w:pPr>
+            <w:r>
+              <w:t xml:space="preserve">Sou mais Talento</w:t>
             </w:r>
           </w:p>
         </w:tc>
@@ -4585,7 +5056,7 @@
               <w:jc w:val="left"/>
             </w:pPr>
             <w:r>
-              <w:t xml:space="preserve">10134</w:t>
+              <w:t xml:space="preserve">101034</w:t>
             </w:r>
           </w:p>
         </w:tc>
@@ -4597,6 +5068,17 @@
             </w:pPr>
             <w:r>
               <w:t xml:space="preserve">NATERCIA EUGENIO</w:t>
+            </w:r>
+          </w:p>
+        </w:tc>
+        <w:tc>
+          <w:p>
+            <w:pPr>
+              <w:pStyle w:val="Compact"/>
+              <w:jc w:val="left"/>
+            </w:pPr>
+            <w:r>
+              <w:t xml:space="preserve">Sou mais Talento</w:t>
             </w:r>
           </w:p>
         </w:tc>
@@ -4686,7 +5168,7 @@
               <w:jc w:val="left"/>
             </w:pPr>
             <w:r>
-              <w:t xml:space="preserve">10135</w:t>
+              <w:t xml:space="preserve">101035</w:t>
             </w:r>
           </w:p>
         </w:tc>
@@ -4698,6 +5180,17 @@
             </w:pPr>
             <w:r>
               <w:t xml:space="preserve">ZAINA BACAR TUAIBO</w:t>
+            </w:r>
+          </w:p>
+        </w:tc>
+        <w:tc>
+          <w:p>
+            <w:pPr>
+              <w:pStyle w:val="Compact"/>
+              <w:jc w:val="left"/>
+            </w:pPr>
+            <w:r>
+              <w:t xml:space="preserve">Sou mais Talento</w:t>
             </w:r>
           </w:p>
         </w:tc>
@@ -4783,29 +5276,6 @@
     <w:p>
       <w:r>
         <w:br w:type="page"/>
-      </w:r>
-    </w:p>
-    <w:p>
-      <w:pPr>
-        <w:pStyle w:val="BodyText"/>
-      </w:pPr>
-      <w:r>
-        <w:t xml:space="preserve">Note that the</w:t>
-      </w:r>
-      <w:r>
-        <w:t xml:space="preserve"> </w:t>
-      </w:r>
-      <w:r>
-        <w:rPr>
-          <w:rStyle w:val="VerbatimChar"/>
-        </w:rPr>
-        <w:t xml:space="preserve">echo = FALSE</w:t>
-      </w:r>
-      <w:r>
-        <w:t xml:space="preserve"> </w:t>
-      </w:r>
-      <w:r>
-        <w:t xml:space="preserve">parameter was added to the code chunk to prevent printing of the R code that generated the plot.</w:t>
       </w:r>
     </w:p>
     <w:bookmarkEnd w:id="28"/>

</xml_diff>